<commit_message>
ajustado padrão do filename para salvar o docx, outros ajustes
</commit_message>
<xml_diff>
--- a/newreportapp/static/docx/mydoc.docx
+++ b/newreportapp/static/docx/mydoc.docx
@@ -2,7 +2,139 @@
 <file path=word/document.xml><?xml version="1.0" encoding="utf-8"?>
 <w:document xmlns:wpc="http://schemas.microsoft.com/office/word/2010/wordprocessingCanvas" xmlns:cx="http://schemas.microsoft.com/office/drawing/2014/chartex" xmlns:cx1="http://schemas.microsoft.com/office/drawing/2015/9/8/chartex" xmlns:cx2="http://schemas.microsoft.com/office/drawing/2015/10/21/chartex" xmlns:cx3="http://schemas.microsoft.com/office/drawing/2016/5/9/chartex" xmlns:cx4="http://schemas.microsoft.com/office/drawing/2016/5/10/chartex" xmlns:cx5="http://schemas.microsoft.com/office/drawing/2016/5/11/chartex" xmlns:cx6="http://schemas.microsoft.com/office/drawing/2016/5/12/chartex" xmlns:cx7="http://schemas.microsoft.com/office/drawing/2016/5/13/chartex" xmlns:cx8="http://schemas.microsoft.com/office/drawing/2016/5/14/chartex" xmlns:mc="http://schemas.openxmlformats.org/markup-compatibility/2006" xmlns:aink="http://schemas.microsoft.com/office/drawing/2016/ink" xmlns:am3d="http://schemas.microsoft.com/office/drawing/2017/model3d" xmlns:o="urn:schemas-microsoft-com:office:office" xmlns:oel="http://schemas.microsoft.com/office/2019/extlst" xmlns:r="http://schemas.openxmlformats.org/officeDocument/2006/relationships" xmlns:m="http://schemas.openxmlformats.org/officeDocument/2006/math" xmlns:v="urn:schemas-microsoft-com:vml" xmlns:wp14="http://schemas.microsoft.com/office/word/2010/wordprocessingDrawing" xmlns:wp="http://schemas.openxmlformats.org/drawingml/2006/wordprocessingDrawing" xmlns:w10="urn:schemas-microsoft-com:office:word" xmlns:w="http://schemas.openxmlformats.org/wordprocessingml/2006/main" xmlns:w14="http://schemas.microsoft.com/office/word/2010/wordml" xmlns:w15="http://schemas.microsoft.com/office/word/2012/wordml" xmlns:w16cex="http://schemas.microsoft.com/office/word/2018/wordml/cex" xmlns:w16cid="http://schemas.microsoft.com/office/word/2016/wordml/cid" xmlns:w16="http://schemas.microsoft.com/office/word/2018/wordml" xmlns:w16du="http://schemas.microsoft.com/office/word/2023/wordml/word16du" xmlns:w16sdtdh="http://schemas.microsoft.com/office/word/2020/wordml/sdtdatahash" xmlns:w16se="http://schemas.microsoft.com/office/word/2015/wordml/symex" xmlns:wpg="http://schemas.microsoft.com/office/word/2010/wordprocessingGroup" xmlns:wpi="http://schemas.microsoft.com/office/word/2010/wordprocessingInk" xmlns:wne="http://schemas.microsoft.com/office/word/2006/wordml" xmlns:wps="http://schemas.microsoft.com/office/word/2010/wordprocessingShape" mc:Ignorable="w14 w15 w16se w16cid w16 w16cex w16sdtdh w16du wp14">
   <w:body>
-    <w:p/>
+    <w:p>
+      <w:pPr>
+        <w:pStyle w:val="Ttulo"/>
+      </w:pPr>
+      <w:r>
+        <w:t>Título</w:t>
+      </w:r>
+    </w:p>
+    <w:p>
+      <w:pPr>
+        <w:pStyle w:val="Ttulo1"/>
+      </w:pPr>
+      <w:r>
+        <w:t>Título1</w:t>
+      </w:r>
+    </w:p>
+    <w:p>
+      <w:r>
+        <w:t xml:space="preserve">Normal. Esse texto é formatado normalmente para que eu possa verificar como está o estilo salvo no </w:t>
+      </w:r>
+      <w:proofErr w:type="spellStart"/>
+      <w:r>
+        <w:t>template</w:t>
+      </w:r>
+      <w:proofErr w:type="spellEnd"/>
+      <w:r>
+        <w:t xml:space="preserve">. </w:t>
+      </w:r>
+      <w:r>
+        <w:t xml:space="preserve">Normal. Esse texto é formatado normalmente para que eu possa verificar como está o estilo salvo no </w:t>
+      </w:r>
+      <w:proofErr w:type="spellStart"/>
+      <w:r>
+        <w:t>template</w:t>
+      </w:r>
+      <w:proofErr w:type="spellEnd"/>
+      <w:r>
+        <w:t xml:space="preserve">. Normal. Esse texto é formatado normalmente para que eu possa verificar como está o estilo salvo no </w:t>
+      </w:r>
+      <w:proofErr w:type="spellStart"/>
+      <w:r>
+        <w:t>template</w:t>
+      </w:r>
+      <w:proofErr w:type="spellEnd"/>
+      <w:r>
+        <w:t xml:space="preserve">. </w:t>
+      </w:r>
+    </w:p>
+    <w:p>
+      <w:r>
+        <w:t xml:space="preserve">Normal. Esse texto é formatado normalmente para que eu possa verificar como está o estilo salvo no </w:t>
+      </w:r>
+      <w:proofErr w:type="spellStart"/>
+      <w:r>
+        <w:t>template</w:t>
+      </w:r>
+      <w:proofErr w:type="spellEnd"/>
+      <w:r>
+        <w:t xml:space="preserve">. Normal. Esse texto é formatado normalmente para que eu possa verificar como está o estilo salvo no </w:t>
+      </w:r>
+      <w:proofErr w:type="spellStart"/>
+      <w:r>
+        <w:t>template</w:t>
+      </w:r>
+      <w:proofErr w:type="spellEnd"/>
+      <w:r>
+        <w:t xml:space="preserve">. </w:t>
+      </w:r>
+    </w:p>
+    <w:p>
+      <w:pPr>
+        <w:pStyle w:val="Ttulo2"/>
+      </w:pPr>
+      <w:r>
+        <w:t>Título 2</w:t>
+      </w:r>
+    </w:p>
+    <w:p>
+      <w:pPr>
+        <w:pStyle w:val="Descrio"/>
+      </w:pPr>
+      <w:r>
+        <w:t xml:space="preserve">Normal. Esse texto é formatado normalmente para que eu possa verificar como está o estilo salvo no </w:t>
+      </w:r>
+      <w:proofErr w:type="spellStart"/>
+      <w:r>
+        <w:t>template</w:t>
+      </w:r>
+      <w:proofErr w:type="spellEnd"/>
+      <w:r>
+        <w:t xml:space="preserve">. Normal. Esse texto é formatado normalmente para que eu possa verificar como está o estilo salvo no </w:t>
+      </w:r>
+      <w:proofErr w:type="spellStart"/>
+      <w:r>
+        <w:t>template</w:t>
+      </w:r>
+      <w:proofErr w:type="spellEnd"/>
+      <w:r>
+        <w:t xml:space="preserve">. Normal. Esse texto é formatado normalmente para que eu possa verificar como está o estilo salvo no </w:t>
+      </w:r>
+      <w:proofErr w:type="spellStart"/>
+      <w:r>
+        <w:t>template</w:t>
+      </w:r>
+      <w:proofErr w:type="spellEnd"/>
+      <w:r>
+        <w:t xml:space="preserve">. </w:t>
+      </w:r>
+    </w:p>
+    <w:p>
+      <w:pPr>
+        <w:pStyle w:val="Descrio"/>
+      </w:pPr>
+      <w:r>
+        <w:t xml:space="preserve">Normal. Esse texto é formatado normalmente para que eu possa verificar como está o estilo salvo no </w:t>
+      </w:r>
+      <w:proofErr w:type="spellStart"/>
+      <w:r>
+        <w:t>template</w:t>
+      </w:r>
+      <w:proofErr w:type="spellEnd"/>
+      <w:r>
+        <w:t xml:space="preserve">. Normal. Esse texto é formatado normalmente para que eu possa verificar como está o estilo salvo no </w:t>
+      </w:r>
+      <w:proofErr w:type="spellStart"/>
+      <w:r>
+        <w:t>template</w:t>
+      </w:r>
+      <w:proofErr w:type="spellEnd"/>
+      <w:r>
+        <w:t>.</w:t>
+      </w:r>
+    </w:p>
     <w:sectPr>
       <w:pgSz w:w="11906" w:h="16838"/>
       <w:pgMar w:top="1417" w:right="1701" w:bottom="1417" w:left="1701" w:header="708" w:footer="708" w:gutter="0"/>
@@ -2558,7 +2690,7 @@
     <w:link w:val="Ttulo1Char"/>
     <w:uiPriority w:val="9"/>
     <w:qFormat/>
-    <w:rsid w:val="007A4502"/>
+    <w:rsid w:val="00C40045"/>
     <w:pPr>
       <w:keepNext/>
       <w:keepLines/>
@@ -2566,7 +2698,7 @@
         <w:numId w:val="1"/>
       </w:numPr>
       <w:spacing w:line="240" w:lineRule="auto"/>
-      <w:ind w:left="431" w:hanging="431"/>
+      <w:ind w:left="567" w:hanging="567"/>
       <w:jc w:val="left"/>
       <w:outlineLvl w:val="0"/>
     </w:pPr>
@@ -2584,7 +2716,7 @@
     <w:uiPriority w:val="9"/>
     <w:unhideWhenUsed/>
     <w:qFormat/>
-    <w:rsid w:val="007A4502"/>
+    <w:rsid w:val="00C40045"/>
     <w:pPr>
       <w:keepNext/>
       <w:keepLines/>
@@ -2593,6 +2725,7 @@
         <w:numId w:val="1"/>
       </w:numPr>
       <w:spacing w:line="240" w:lineRule="auto"/>
+      <w:ind w:left="1701" w:hanging="1701"/>
       <w:outlineLvl w:val="1"/>
     </w:pPr>
     <w:rPr>
@@ -2837,7 +2970,7 @@
     <w:basedOn w:val="Fontepargpadro"/>
     <w:link w:val="Ttulo1"/>
     <w:uiPriority w:val="9"/>
-    <w:rsid w:val="007A4502"/>
+    <w:rsid w:val="00C40045"/>
     <w:rPr>
       <w:rFonts w:ascii="Arial" w:eastAsiaTheme="majorEastAsia" w:hAnsi="Arial" w:cstheme="majorBidi"/>
       <w:b/>
@@ -2851,7 +2984,7 @@
     <w:basedOn w:val="Fontepargpadro"/>
     <w:link w:val="Ttulo2"/>
     <w:uiPriority w:val="9"/>
-    <w:rsid w:val="007A4502"/>
+    <w:rsid w:val="00C40045"/>
     <w:rPr>
       <w:rFonts w:ascii="Arial" w:eastAsiaTheme="majorEastAsia" w:hAnsi="Arial" w:cstheme="majorBidi"/>
       <w:b/>
@@ -3101,18 +3234,18 @@
     <w:basedOn w:val="Normal"/>
     <w:link w:val="DescrioChar"/>
     <w:qFormat/>
-    <w:rsid w:val="000179A7"/>
+    <w:rsid w:val="00C40045"/>
     <w:pPr>
-      <w:ind w:left="1247"/>
+      <w:ind w:left="1701"/>
     </w:pPr>
   </w:style>
   <w:style w:type="character" w:customStyle="1" w:styleId="DescrioChar">
     <w:name w:val="Descrição Char"/>
     <w:basedOn w:val="Fontepargpadro"/>
     <w:link w:val="Descrio"/>
-    <w:rsid w:val="000179A7"/>
+    <w:rsid w:val="00C40045"/>
     <w:rPr>
-      <w:rFonts w:ascii="Spranq eco sans" w:eastAsia="Times New Roman" w:hAnsi="Spranq eco sans" w:cs="Times New Roman"/>
+      <w:rFonts w:ascii="Arial" w:eastAsia="Times New Roman" w:hAnsi="Arial" w:cs="Times New Roman"/>
       <w:sz w:val="24"/>
       <w:szCs w:val="20"/>
       <w:lang w:eastAsia="pt-BR"/>
@@ -3436,6 +3569,16 @@
 </file>
 
 <file path=customXml/item2.xml><?xml version="1.0" encoding="utf-8"?>
+<b:Sources xmlns:b="http://schemas.openxmlformats.org/officeDocument/2006/bibliography" xmlns="http://schemas.openxmlformats.org/officeDocument/2006/bibliography" SelectedStyle="\APASixthEditionOfficeOnline.xsl" StyleName="APA" Version="6"/>
+</file>
+
+<file path=customXml/item3.xml><?xml version="1.0" encoding="utf-8"?>
+<p:properties xmlns:p="http://schemas.microsoft.com/office/2006/metadata/properties" xmlns:xsi="http://www.w3.org/2001/XMLSchema-instance" xmlns:pc="http://schemas.microsoft.com/office/infopath/2007/PartnerControls">
+  <documentManagement/>
+</p:properties>
+</file>
+
+<file path=customXml/item4.xml><?xml version="1.0" encoding="utf-8"?>
 <ct:contentTypeSchema xmlns:ct="http://schemas.microsoft.com/office/2006/metadata/contentType" xmlns:ma="http://schemas.microsoft.com/office/2006/metadata/properties/metaAttributes" ct:_="" ma:_="" ma:contentTypeName="Document" ma:contentTypeID="0x0101006E35D3D152E9274D89B366B821874450" ma:contentTypeVersion="4" ma:contentTypeDescription="Create a new document." ma:contentTypeScope="" ma:versionID="69120984c071d2ff66387c8fd50bfa78">
   <xsd:schema xmlns:xsd="http://www.w3.org/2001/XMLSchema" xmlns:xs="http://www.w3.org/2001/XMLSchema" xmlns:p="http://schemas.microsoft.com/office/2006/metadata/properties" xmlns:ns3="1b56d981-8a3e-44c9-ab09-b06c8adff3aa" targetNamespace="http://schemas.microsoft.com/office/2006/metadata/properties" ma:root="true" ma:fieldsID="ed2ac28c5acba85b6db4c52b7ee3ba7d" ns3:_="">
     <xsd:import namespace="1b56d981-8a3e-44c9-ab09-b06c8adff3aa"/>
@@ -3581,16 +3724,6 @@
 </ct:contentTypeSchema>
 </file>
 
-<file path=customXml/item3.xml><?xml version="1.0" encoding="utf-8"?>
-<p:properties xmlns:p="http://schemas.microsoft.com/office/2006/metadata/properties" xmlns:xsi="http://www.w3.org/2001/XMLSchema-instance" xmlns:pc="http://schemas.microsoft.com/office/infopath/2007/PartnerControls">
-  <documentManagement/>
-</p:properties>
-</file>
-
-<file path=customXml/item4.xml><?xml version="1.0" encoding="utf-8"?>
-<b:Sources xmlns:b="http://schemas.openxmlformats.org/officeDocument/2006/bibliography" xmlns="http://schemas.openxmlformats.org/officeDocument/2006/bibliography" SelectedStyle="\APASixthEditionOfficeOnline.xsl" StyleName="APA" Version="6"/>
-</file>
-
 <file path=customXml/itemProps1.xml><?xml version="1.0" encoding="utf-8"?>
 <ds:datastoreItem xmlns:ds="http://schemas.openxmlformats.org/officeDocument/2006/customXml" ds:itemID="{ED9ADAB4-53A4-4BE6-92B9-4288B911D8F8}">
   <ds:schemaRefs>
@@ -3600,6 +3733,23 @@
 </file>
 
 <file path=customXml/itemProps2.xml><?xml version="1.0" encoding="utf-8"?>
+<ds:datastoreItem xmlns:ds="http://schemas.openxmlformats.org/officeDocument/2006/customXml" ds:itemID="{ED46358D-C618-4C25-8F39-3A4913D0B014}">
+  <ds:schemaRefs>
+    <ds:schemaRef ds:uri="http://schemas.openxmlformats.org/officeDocument/2006/bibliography"/>
+  </ds:schemaRefs>
+</ds:datastoreItem>
+</file>
+
+<file path=customXml/itemProps3.xml><?xml version="1.0" encoding="utf-8"?>
+<ds:datastoreItem xmlns:ds="http://schemas.openxmlformats.org/officeDocument/2006/customXml" ds:itemID="{F61932FE-0018-4DE6-9900-7932DC66F114}">
+  <ds:schemaRefs>
+    <ds:schemaRef ds:uri="http://schemas.microsoft.com/office/2006/metadata/properties"/>
+    <ds:schemaRef ds:uri="http://schemas.microsoft.com/office/infopath/2007/PartnerControls"/>
+  </ds:schemaRefs>
+</ds:datastoreItem>
+</file>
+
+<file path=customXml/itemProps4.xml><?xml version="1.0" encoding="utf-8"?>
 <ds:datastoreItem xmlns:ds="http://schemas.openxmlformats.org/officeDocument/2006/customXml" ds:itemID="{28D6FCF2-F76A-49B9-94A8-8A7DB591C5D8}">
   <ds:schemaRefs>
     <ds:schemaRef ds:uri="http://schemas.microsoft.com/office/2006/metadata/contentType"/>
@@ -3615,21 +3765,4 @@
     <ds:schemaRef ds:uri="http://schemas.microsoft.com/internal/obd"/>
   </ds:schemaRefs>
 </ds:datastoreItem>
-</file>
-
-<file path=customXml/itemProps3.xml><?xml version="1.0" encoding="utf-8"?>
-<ds:datastoreItem xmlns:ds="http://schemas.openxmlformats.org/officeDocument/2006/customXml" ds:itemID="{F61932FE-0018-4DE6-9900-7932DC66F114}">
-  <ds:schemaRefs>
-    <ds:schemaRef ds:uri="http://schemas.microsoft.com/office/2006/metadata/properties"/>
-    <ds:schemaRef ds:uri="http://schemas.microsoft.com/office/infopath/2007/PartnerControls"/>
-  </ds:schemaRefs>
-</ds:datastoreItem>
-</file>
-
-<file path=customXml/itemProps4.xml><?xml version="1.0" encoding="utf-8"?>
-<ds:datastoreItem xmlns:ds="http://schemas.openxmlformats.org/officeDocument/2006/customXml" ds:itemID="{ED46358D-C618-4C25-8F39-3A4913D0B014}">
-  <ds:schemaRefs>
-    <ds:schemaRef ds:uri="http://schemas.openxmlformats.org/officeDocument/2006/bibliography"/>
-  </ds:schemaRefs>
-</ds:datastoreItem>
 </file>
</xml_diff>